<commit_message>
Change fonts in short report Word template
syslabcom/scrum#1295
</commit_message>
<xml_diff>
--- a/src/euphorie/client/docx/templates/oira_short.docx
+++ b/src/euphorie/client/docx/templates/oira_short.docx
@@ -5924,7 +5924,7 @@
       <w:spacing w:after="0" w:line="240" w:lineRule="auto"/>
     </w:pPr>
     <w:rPr>
-      <w:rFonts w:ascii="CorpoS" w:hAnsi="CorpoS"/>
+      <w:rFonts w:ascii="Calibri" w:hAnsi="Calibri"/>
       <w:sz w:val="32"/>
       <w:szCs w:val="18"/>
     </w:rPr>
@@ -5956,7 +5956,7 @@
       <w:ind w:left="509" w:hanging="425"/>
     </w:pPr>
     <w:rPr>
-      <w:rFonts w:ascii="CorpoS" w:hAnsi="CorpoS" w:cs="Arial"/>
+      <w:rFonts w:ascii="Calibri" w:hAnsi="Calibri" w:cs="Arial"/>
       <w:b/>
       <w:sz w:val="20"/>
       <w:szCs w:val="20"/>
@@ -5976,7 +5976,7 @@
       <w:ind w:left="734" w:hanging="284"/>
     </w:pPr>
     <w:rPr>
-      <w:rFonts w:ascii="CorpoS" w:hAnsi="CorpoS" w:cs="Arial"/>
+      <w:rFonts w:ascii="Calibri" w:hAnsi="Calibri" w:cs="Arial"/>
       <w:i/>
       <w:sz w:val="20"/>
       <w:szCs w:val="20"/>
@@ -5996,7 +5996,7 @@
       <w:ind w:left="366" w:hanging="283"/>
     </w:pPr>
     <w:rPr>
-      <w:rFonts w:ascii="CorpoS" w:hAnsi="CorpoS" w:cs="Arial"/>
+      <w:rFonts w:ascii="Calibri" w:hAnsi="Calibri" w:cs="Arial"/>
       <w:sz w:val="20"/>
       <w:szCs w:val="20"/>
     </w:rPr>
@@ -6007,7 +6007,7 @@
     <w:qFormat/>
     <w:rsid w:val="00BA4463"/>
     <w:rPr>
-      <w:rFonts w:ascii="CorpoS" w:hAnsi="CorpoS" w:cs="Arial"/>
+      <w:rFonts w:ascii="Calibri" w:hAnsi="Calibri" w:cs="Arial"/>
       <w:i/>
     </w:rPr>
   </w:style>
@@ -6021,7 +6021,7 @@
       <w:ind w:left="360"/>
     </w:pPr>
     <w:rPr>
-      <w:rFonts w:ascii="CorpoS" w:hAnsi="CorpoS" w:cs="Arial"/>
+      <w:rFonts w:ascii="Calibri" w:hAnsi="Calibri" w:cs="Arial"/>
       <w:sz w:val="20"/>
       <w:szCs w:val="20"/>
     </w:rPr>
@@ -6046,7 +6046,7 @@
       <w:contextualSpacing/>
     </w:pPr>
     <w:rPr>
-      <w:rFonts w:ascii="Arial" w:eastAsiaTheme="minorEastAsia" w:hAnsi="Arial" w:cs="Arial"/>
+      <w:rFonts w:ascii="Calibri" w:hAnsi="Calibri" w:cs="Arial"/>
       <w:lang w:val="en-AU"/>
     </w:rPr>
   </w:style>

</xml_diff>

<commit_message>
Remove empty lines from short report template
Ref https://github.com/syslabcom/scrum/issues/2815
</commit_message>
<xml_diff>
--- a/src/euphorie/client/docx/templates/oira_short.docx
+++ b/src/euphorie/client/docx/templates/oira_short.docx
@@ -1,6 +1,6 @@
 
 <file path=word/document.xml><?xml version="1.0" encoding="utf-8"?>
-<w:document xmlns:wpc="http://schemas.microsoft.com/office/word/2010/wordprocessingCanvas" xmlns:cx="http://schemas.microsoft.com/office/drawing/2014/chartex" xmlns:cx1="http://schemas.microsoft.com/office/drawing/2015/9/8/chartex" xmlns:cx2="http://schemas.microsoft.com/office/drawing/2015/10/21/chartex" xmlns:cx3="http://schemas.microsoft.com/office/drawing/2016/5/9/chartex" xmlns:cx4="http://schemas.microsoft.com/office/drawing/2016/5/10/chartex" xmlns:cx5="http://schemas.microsoft.com/office/drawing/2016/5/11/chartex" xmlns:cx6="http://schemas.microsoft.com/office/drawing/2016/5/12/chartex" xmlns:cx7="http://schemas.microsoft.com/office/drawing/2016/5/13/chartex" xmlns:cx8="http://schemas.microsoft.com/office/drawing/2016/5/14/chartex" xmlns:mc="http://schemas.openxmlformats.org/markup-compatibility/2006" xmlns:aink="http://schemas.microsoft.com/office/drawing/2016/ink" xmlns:am3d="http://schemas.microsoft.com/office/drawing/2017/model3d" xmlns:o="urn:schemas-microsoft-com:office:office" xmlns:oel="http://schemas.microsoft.com/office/2019/extlst" xmlns:r="http://schemas.openxmlformats.org/officeDocument/2006/relationships" xmlns:m="http://schemas.openxmlformats.org/officeDocument/2006/math" xmlns:v="urn:schemas-microsoft-com:vml" xmlns:wp14="http://schemas.microsoft.com/office/word/2010/wordprocessingDrawing" xmlns:wp="http://schemas.openxmlformats.org/drawingml/2006/wordprocessingDrawing" xmlns:w10="urn:schemas-microsoft-com:office:word" xmlns:w="http://schemas.openxmlformats.org/wordprocessingml/2006/main" xmlns:w14="http://schemas.microsoft.com/office/word/2010/wordml" xmlns:w15="http://schemas.microsoft.com/office/word/2012/wordml" xmlns:w16cex="http://schemas.microsoft.com/office/word/2018/wordml/cex" xmlns:w16cid="http://schemas.microsoft.com/office/word/2016/wordml/cid" xmlns:w16="http://schemas.microsoft.com/office/word/2018/wordml" xmlns:w16sdtdh="http://schemas.microsoft.com/office/word/2020/wordml/sdtdatahash" xmlns:w16se="http://schemas.microsoft.com/office/word/2015/wordml/symex" xmlns:wpg="http://schemas.microsoft.com/office/word/2010/wordprocessingGroup" xmlns:wpi="http://schemas.microsoft.com/office/word/2010/wordprocessingInk" xmlns:wne="http://schemas.microsoft.com/office/word/2006/wordml" xmlns:wps="http://schemas.microsoft.com/office/word/2010/wordprocessingShape" mc:Ignorable="w14 w15 w16se w16cid w16 w16cex w16sdtdh wp14">
+<w:document xmlns:wpc="http://schemas.microsoft.com/office/word/2010/wordprocessingCanvas" xmlns:cx="http://schemas.microsoft.com/office/drawing/2014/chartex" xmlns:cx1="http://schemas.microsoft.com/office/drawing/2015/9/8/chartex" xmlns:cx2="http://schemas.microsoft.com/office/drawing/2015/10/21/chartex" xmlns:cx3="http://schemas.microsoft.com/office/drawing/2016/5/9/chartex" xmlns:cx4="http://schemas.microsoft.com/office/drawing/2016/5/10/chartex" xmlns:cx5="http://schemas.microsoft.com/office/drawing/2016/5/11/chartex" xmlns:cx6="http://schemas.microsoft.com/office/drawing/2016/5/12/chartex" xmlns:cx7="http://schemas.microsoft.com/office/drawing/2016/5/13/chartex" xmlns:cx8="http://schemas.microsoft.com/office/drawing/2016/5/14/chartex" xmlns:mc="http://schemas.openxmlformats.org/markup-compatibility/2006" xmlns:aink="http://schemas.microsoft.com/office/drawing/2016/ink" xmlns:am3d="http://schemas.microsoft.com/office/drawing/2017/model3d" xmlns:o="urn:schemas-microsoft-com:office:office" xmlns:oel="http://schemas.microsoft.com/office/2019/extlst" xmlns:r="http://schemas.openxmlformats.org/officeDocument/2006/relationships" xmlns:m="http://schemas.openxmlformats.org/officeDocument/2006/math" xmlns:v="urn:schemas-microsoft-com:vml" xmlns:wp14="http://schemas.microsoft.com/office/word/2010/wordprocessingDrawing" xmlns:wp="http://schemas.openxmlformats.org/drawingml/2006/wordprocessingDrawing" xmlns:w10="urn:schemas-microsoft-com:office:word" xmlns:w="http://schemas.openxmlformats.org/wordprocessingml/2006/main" xmlns:w14="http://schemas.microsoft.com/office/word/2010/wordml" xmlns:w15="http://schemas.microsoft.com/office/word/2012/wordml" xmlns:w16cex="http://schemas.microsoft.com/office/word/2018/wordml/cex" xmlns:w16cid="http://schemas.microsoft.com/office/word/2016/wordml/cid" xmlns:w16="http://schemas.microsoft.com/office/word/2018/wordml" xmlns:w16du="http://schemas.microsoft.com/office/word/2023/wordml/word16du" xmlns:w16sdtdh="http://schemas.microsoft.com/office/word/2020/wordml/sdtdatahash" xmlns:w16se="http://schemas.microsoft.com/office/word/2015/wordml/symex" xmlns:wpg="http://schemas.microsoft.com/office/word/2010/wordprocessingGroup" xmlns:wpi="http://schemas.microsoft.com/office/word/2010/wordprocessingInk" xmlns:wne="http://schemas.microsoft.com/office/word/2006/wordml" xmlns:wps="http://schemas.microsoft.com/office/word/2010/wordprocessingShape" mc:Ignorable="w14 w15 w16se w16cid w16 w16cex w16sdtdh w16du wp14">
   <w:body>
     <w:p>
       <w:pPr>
@@ -430,16 +430,7 @@
                                 <w:sz w:val="28"/>
                                 <w:szCs w:val="14"/>
                               </w:rPr>
-                              <w:t xml:space="preserve"> 18</w:t>
-                            </w:r>
-                            <w:proofErr w:type="gramStart"/>
-                            <w:r>
-                              <w:rPr>
-                                <w:rFonts w:ascii="CorpoS" w:hAnsi="CorpoS"/>
-                                <w:sz w:val="28"/>
-                                <w:szCs w:val="14"/>
-                              </w:rPr>
-                              <w:t xml:space="preserve">th, </w:t>
+                              <w:t xml:space="preserve"> 18th, </w:t>
                             </w:r>
                             <w:r>
                               <w:rPr>
@@ -449,7 +440,6 @@
                               </w:rPr>
                               <w:t xml:space="preserve"> 2023</w:t>
                             </w:r>
-                            <w:proofErr w:type="gramEnd"/>
                           </w:p>
                         </w:txbxContent>
                       </wps:txbx>
@@ -758,158 +748,6 @@
         <w:tc>
           <w:tcPr>
             <w:tcW w:w="1902" w:type="dxa"/>
-            <w:vMerge w:val="restart"/>
-            <w:tcBorders>
-              <w:top w:val="nil"/>
-              <w:left w:val="single" w:sz="4" w:space="0" w:color="9E9E9E"/>
-              <w:bottom w:val="single" w:sz="4" w:space="0" w:color="9E9E9E"/>
-              <w:right w:val="single" w:sz="4" w:space="0" w:color="9E9E9E"/>
-            </w:tcBorders>
-            <w:vAlign w:val="center"/>
-          </w:tcPr>
-          <w:p/>
-        </w:tc>
-        <w:tc>
-          <w:tcPr>
-            <w:tcW w:w="6457" w:type="dxa"/>
-            <w:tcBorders>
-              <w:top w:val="nil"/>
-              <w:left w:val="single" w:sz="4" w:space="0" w:color="9E9E9E"/>
-              <w:bottom w:val="nil"/>
-              <w:right w:val="single" w:sz="4" w:space="0" w:color="9E9E9E"/>
-            </w:tcBorders>
-          </w:tcPr>
-          <w:p>
-            <w:pPr>
-              <w:rPr>
-                <w:lang w:val="en-US"/>
-              </w:rPr>
-            </w:pPr>
-            <w:r>
-              <w:rPr>
-                <w:lang w:val="en-US"/>
-              </w:rPr>
-              <w:t xml:space="preserve"> </w:t>
-            </w:r>
-          </w:p>
-        </w:tc>
-        <w:tc>
-          <w:tcPr>
-            <w:tcW w:w="1134" w:type="dxa"/>
-            <w:tcBorders>
-              <w:top w:val="nil"/>
-              <w:left w:val="single" w:sz="4" w:space="0" w:color="9E9E9E"/>
-              <w:bottom w:val="nil"/>
-              <w:right w:val="single" w:sz="4" w:space="0" w:color="9E9E9E"/>
-            </w:tcBorders>
-          </w:tcPr>
-          <w:p>
-            <w:pPr>
-              <w:rPr>
-                <w:lang w:val="en-US"/>
-              </w:rPr>
-            </w:pPr>
-          </w:p>
-        </w:tc>
-        <w:tc>
-          <w:tcPr>
-            <w:tcW w:w="4819" w:type="dxa"/>
-            <w:tcBorders>
-              <w:top w:val="nil"/>
-              <w:left w:val="single" w:sz="4" w:space="0" w:color="9E9E9E"/>
-              <w:bottom w:val="nil"/>
-              <w:right w:val="single" w:sz="4" w:space="0" w:color="9E9E9E"/>
-            </w:tcBorders>
-          </w:tcPr>
-          <w:p>
-            <w:pPr>
-              <w:pStyle w:val="MeasureList"/>
-              <w:numPr>
-                <w:ilvl w:val="0"/>
-                <w:numId w:val="0"/>
-              </w:numPr>
-              <w:ind w:left="366"/>
-              <w:rPr>
-                <w:lang w:val="en-US"/>
-              </w:rPr>
-            </w:pPr>
-          </w:p>
-        </w:tc>
-      </w:tr>
-      <w:tr>
-        <w:tc>
-          <w:tcPr>
-            <w:tcW w:w="1902" w:type="dxa"/>
-            <w:vMerge/>
-            <w:tcBorders>
-              <w:top w:val="single" w:sz="4" w:space="0" w:color="9E9E9E"/>
-              <w:left w:val="single" w:sz="4" w:space="0" w:color="9E9E9E"/>
-              <w:bottom w:val="single" w:sz="4" w:space="0" w:color="9E9E9E"/>
-              <w:right w:val="single" w:sz="4" w:space="0" w:color="9E9E9E"/>
-            </w:tcBorders>
-          </w:tcPr>
-          <w:p>
-            <w:pPr>
-              <w:rPr>
-                <w:lang w:val="en-US"/>
-              </w:rPr>
-            </w:pPr>
-          </w:p>
-        </w:tc>
-        <w:tc>
-          <w:tcPr>
-            <w:tcW w:w="6457" w:type="dxa"/>
-            <w:tcBorders>
-              <w:top w:val="nil"/>
-              <w:left w:val="single" w:sz="4" w:space="0" w:color="9E9E9E"/>
-              <w:bottom w:val="nil"/>
-              <w:right w:val="single" w:sz="4" w:space="0" w:color="9E9E9E"/>
-            </w:tcBorders>
-          </w:tcPr>
-          <w:p>
-            <w:pPr>
-              <w:rPr>
-                <w:lang w:val="en-US"/>
-              </w:rPr>
-            </w:pPr>
-          </w:p>
-        </w:tc>
-        <w:tc>
-          <w:tcPr>
-            <w:tcW w:w="1134" w:type="dxa"/>
-            <w:tcBorders>
-              <w:top w:val="nil"/>
-              <w:left w:val="single" w:sz="4" w:space="0" w:color="9E9E9E"/>
-              <w:bottom w:val="nil"/>
-              <w:right w:val="single" w:sz="4" w:space="0" w:color="9E9E9E"/>
-            </w:tcBorders>
-          </w:tcPr>
-          <w:p/>
-        </w:tc>
-        <w:tc>
-          <w:tcPr>
-            <w:tcW w:w="4819" w:type="dxa"/>
-            <w:tcBorders>
-              <w:top w:val="nil"/>
-              <w:left w:val="single" w:sz="4" w:space="0" w:color="9E9E9E"/>
-              <w:bottom w:val="nil"/>
-              <w:right w:val="single" w:sz="4" w:space="0" w:color="9E9E9E"/>
-            </w:tcBorders>
-          </w:tcPr>
-          <w:p>
-            <w:pPr>
-              <w:rPr>
-                <w:lang w:val="en-US"/>
-              </w:rPr>
-            </w:pPr>
-          </w:p>
-        </w:tc>
-      </w:tr>
-      <w:tr>
-        <w:tc>
-          <w:tcPr>
-            <w:tcW w:w="1902" w:type="dxa"/>
-            <w:vMerge/>
             <w:tcBorders>
               <w:top w:val="single" w:sz="4" w:space="0" w:color="9E9E9E"/>
               <w:left w:val="single" w:sz="4" w:space="0" w:color="9E9E9E"/>
@@ -1018,7 +856,7 @@
 </file>
 
 <file path=word/endnotes.xml><?xml version="1.0" encoding="utf-8"?>
-<w:endnotes xmlns:wpc="http://schemas.microsoft.com/office/word/2010/wordprocessingCanvas" xmlns:cx="http://schemas.microsoft.com/office/drawing/2014/chartex" xmlns:cx1="http://schemas.microsoft.com/office/drawing/2015/9/8/chartex" xmlns:cx2="http://schemas.microsoft.com/office/drawing/2015/10/21/chartex" xmlns:cx3="http://schemas.microsoft.com/office/drawing/2016/5/9/chartex" xmlns:cx4="http://schemas.microsoft.com/office/drawing/2016/5/10/chartex" xmlns:cx5="http://schemas.microsoft.com/office/drawing/2016/5/11/chartex" xmlns:cx6="http://schemas.microsoft.com/office/drawing/2016/5/12/chartex" xmlns:cx7="http://schemas.microsoft.com/office/drawing/2016/5/13/chartex" xmlns:cx8="http://schemas.microsoft.com/office/drawing/2016/5/14/chartex" xmlns:mc="http://schemas.openxmlformats.org/markup-compatibility/2006" xmlns:aink="http://schemas.microsoft.com/office/drawing/2016/ink" xmlns:am3d="http://schemas.microsoft.com/office/drawing/2017/model3d" xmlns:o="urn:schemas-microsoft-com:office:office" xmlns:oel="http://schemas.microsoft.com/office/2019/extlst" xmlns:r="http://schemas.openxmlformats.org/officeDocument/2006/relationships" xmlns:m="http://schemas.openxmlformats.org/officeDocument/2006/math" xmlns:v="urn:schemas-microsoft-com:vml" xmlns:wp14="http://schemas.microsoft.com/office/word/2010/wordprocessingDrawing" xmlns:wp="http://schemas.openxmlformats.org/drawingml/2006/wordprocessingDrawing" xmlns:w10="urn:schemas-microsoft-com:office:word" xmlns:w="http://schemas.openxmlformats.org/wordprocessingml/2006/main" xmlns:w14="http://schemas.microsoft.com/office/word/2010/wordml" xmlns:w15="http://schemas.microsoft.com/office/word/2012/wordml" xmlns:w16cex="http://schemas.microsoft.com/office/word/2018/wordml/cex" xmlns:w16cid="http://schemas.microsoft.com/office/word/2016/wordml/cid" xmlns:w16="http://schemas.microsoft.com/office/word/2018/wordml" xmlns:w16sdtdh="http://schemas.microsoft.com/office/word/2020/wordml/sdtdatahash" xmlns:w16se="http://schemas.microsoft.com/office/word/2015/wordml/symex" xmlns:wpg="http://schemas.microsoft.com/office/word/2010/wordprocessingGroup" xmlns:wpi="http://schemas.microsoft.com/office/word/2010/wordprocessingInk" xmlns:wne="http://schemas.microsoft.com/office/word/2006/wordml" xmlns:wps="http://schemas.microsoft.com/office/word/2010/wordprocessingShape" mc:Ignorable="w14 w15 w16se w16cid w16 w16cex w16sdtdh wp14">
+<w:endnotes xmlns:wpc="http://schemas.microsoft.com/office/word/2010/wordprocessingCanvas" xmlns:cx="http://schemas.microsoft.com/office/drawing/2014/chartex" xmlns:cx1="http://schemas.microsoft.com/office/drawing/2015/9/8/chartex" xmlns:cx2="http://schemas.microsoft.com/office/drawing/2015/10/21/chartex" xmlns:cx3="http://schemas.microsoft.com/office/drawing/2016/5/9/chartex" xmlns:cx4="http://schemas.microsoft.com/office/drawing/2016/5/10/chartex" xmlns:cx5="http://schemas.microsoft.com/office/drawing/2016/5/11/chartex" xmlns:cx6="http://schemas.microsoft.com/office/drawing/2016/5/12/chartex" xmlns:cx7="http://schemas.microsoft.com/office/drawing/2016/5/13/chartex" xmlns:cx8="http://schemas.microsoft.com/office/drawing/2016/5/14/chartex" xmlns:mc="http://schemas.openxmlformats.org/markup-compatibility/2006" xmlns:aink="http://schemas.microsoft.com/office/drawing/2016/ink" xmlns:am3d="http://schemas.microsoft.com/office/drawing/2017/model3d" xmlns:o="urn:schemas-microsoft-com:office:office" xmlns:oel="http://schemas.microsoft.com/office/2019/extlst" xmlns:r="http://schemas.openxmlformats.org/officeDocument/2006/relationships" xmlns:m="http://schemas.openxmlformats.org/officeDocument/2006/math" xmlns:v="urn:schemas-microsoft-com:vml" xmlns:wp14="http://schemas.microsoft.com/office/word/2010/wordprocessingDrawing" xmlns:wp="http://schemas.openxmlformats.org/drawingml/2006/wordprocessingDrawing" xmlns:w10="urn:schemas-microsoft-com:office:word" xmlns:w="http://schemas.openxmlformats.org/wordprocessingml/2006/main" xmlns:w14="http://schemas.microsoft.com/office/word/2010/wordml" xmlns:w15="http://schemas.microsoft.com/office/word/2012/wordml" xmlns:w16cex="http://schemas.microsoft.com/office/word/2018/wordml/cex" xmlns:w16cid="http://schemas.microsoft.com/office/word/2016/wordml/cid" xmlns:w16="http://schemas.microsoft.com/office/word/2018/wordml" xmlns:w16du="http://schemas.microsoft.com/office/word/2023/wordml/word16du" xmlns:w16sdtdh="http://schemas.microsoft.com/office/word/2020/wordml/sdtdatahash" xmlns:w16se="http://schemas.microsoft.com/office/word/2015/wordml/symex" xmlns:wpg="http://schemas.microsoft.com/office/word/2010/wordprocessingGroup" xmlns:wpi="http://schemas.microsoft.com/office/word/2010/wordprocessingInk" xmlns:wne="http://schemas.microsoft.com/office/word/2006/wordml" xmlns:wps="http://schemas.microsoft.com/office/word/2010/wordprocessingShape" mc:Ignorable="w14 w15 w16se w16cid w16 w16cex w16sdtdh w16du wp14">
   <w:endnote w:type="separator" w:id="-1">
     <w:p>
       <w:pPr>
@@ -1043,7 +881,7 @@
 </file>
 
 <file path=word/footer1.xml><?xml version="1.0" encoding="utf-8"?>
-<w:ftr xmlns:wpc="http://schemas.microsoft.com/office/word/2010/wordprocessingCanvas" xmlns:cx="http://schemas.microsoft.com/office/drawing/2014/chartex" xmlns:cx1="http://schemas.microsoft.com/office/drawing/2015/9/8/chartex" xmlns:cx2="http://schemas.microsoft.com/office/drawing/2015/10/21/chartex" xmlns:cx3="http://schemas.microsoft.com/office/drawing/2016/5/9/chartex" xmlns:cx4="http://schemas.microsoft.com/office/drawing/2016/5/10/chartex" xmlns:cx5="http://schemas.microsoft.com/office/drawing/2016/5/11/chartex" xmlns:cx6="http://schemas.microsoft.com/office/drawing/2016/5/12/chartex" xmlns:cx7="http://schemas.microsoft.com/office/drawing/2016/5/13/chartex" xmlns:cx8="http://schemas.microsoft.com/office/drawing/2016/5/14/chartex" xmlns:mc="http://schemas.openxmlformats.org/markup-compatibility/2006" xmlns:aink="http://schemas.microsoft.com/office/drawing/2016/ink" xmlns:am3d="http://schemas.microsoft.com/office/drawing/2017/model3d" xmlns:o="urn:schemas-microsoft-com:office:office" xmlns:oel="http://schemas.microsoft.com/office/2019/extlst" xmlns:r="http://schemas.openxmlformats.org/officeDocument/2006/relationships" xmlns:m="http://schemas.openxmlformats.org/officeDocument/2006/math" xmlns:v="urn:schemas-microsoft-com:vml" xmlns:wp14="http://schemas.microsoft.com/office/word/2010/wordprocessingDrawing" xmlns:wp="http://schemas.openxmlformats.org/drawingml/2006/wordprocessingDrawing" xmlns:w10="urn:schemas-microsoft-com:office:word" xmlns:w="http://schemas.openxmlformats.org/wordprocessingml/2006/main" xmlns:w14="http://schemas.microsoft.com/office/word/2010/wordml" xmlns:w15="http://schemas.microsoft.com/office/word/2012/wordml" xmlns:w16cex="http://schemas.microsoft.com/office/word/2018/wordml/cex" xmlns:w16cid="http://schemas.microsoft.com/office/word/2016/wordml/cid" xmlns:w16="http://schemas.microsoft.com/office/word/2018/wordml" xmlns:w16sdtdh="http://schemas.microsoft.com/office/word/2020/wordml/sdtdatahash" xmlns:w16se="http://schemas.microsoft.com/office/word/2015/wordml/symex" xmlns:wpg="http://schemas.microsoft.com/office/word/2010/wordprocessingGroup" xmlns:wpi="http://schemas.microsoft.com/office/word/2010/wordprocessingInk" xmlns:wne="http://schemas.microsoft.com/office/word/2006/wordml" xmlns:wps="http://schemas.microsoft.com/office/word/2010/wordprocessingShape" mc:Ignorable="w14 w15 w16se w16cid w16 w16cex w16sdtdh wp14">
+<w:ftr xmlns:wpc="http://schemas.microsoft.com/office/word/2010/wordprocessingCanvas" xmlns:cx="http://schemas.microsoft.com/office/drawing/2014/chartex" xmlns:cx1="http://schemas.microsoft.com/office/drawing/2015/9/8/chartex" xmlns:cx2="http://schemas.microsoft.com/office/drawing/2015/10/21/chartex" xmlns:cx3="http://schemas.microsoft.com/office/drawing/2016/5/9/chartex" xmlns:cx4="http://schemas.microsoft.com/office/drawing/2016/5/10/chartex" xmlns:cx5="http://schemas.microsoft.com/office/drawing/2016/5/11/chartex" xmlns:cx6="http://schemas.microsoft.com/office/drawing/2016/5/12/chartex" xmlns:cx7="http://schemas.microsoft.com/office/drawing/2016/5/13/chartex" xmlns:cx8="http://schemas.microsoft.com/office/drawing/2016/5/14/chartex" xmlns:mc="http://schemas.openxmlformats.org/markup-compatibility/2006" xmlns:aink="http://schemas.microsoft.com/office/drawing/2016/ink" xmlns:am3d="http://schemas.microsoft.com/office/drawing/2017/model3d" xmlns:o="urn:schemas-microsoft-com:office:office" xmlns:oel="http://schemas.microsoft.com/office/2019/extlst" xmlns:r="http://schemas.openxmlformats.org/officeDocument/2006/relationships" xmlns:m="http://schemas.openxmlformats.org/officeDocument/2006/math" xmlns:v="urn:schemas-microsoft-com:vml" xmlns:wp14="http://schemas.microsoft.com/office/word/2010/wordprocessingDrawing" xmlns:wp="http://schemas.openxmlformats.org/drawingml/2006/wordprocessingDrawing" xmlns:w10="urn:schemas-microsoft-com:office:word" xmlns:w="http://schemas.openxmlformats.org/wordprocessingml/2006/main" xmlns:w14="http://schemas.microsoft.com/office/word/2010/wordml" xmlns:w15="http://schemas.microsoft.com/office/word/2012/wordml" xmlns:w16cex="http://schemas.microsoft.com/office/word/2018/wordml/cex" xmlns:w16cid="http://schemas.microsoft.com/office/word/2016/wordml/cid" xmlns:w16="http://schemas.microsoft.com/office/word/2018/wordml" xmlns:w16du="http://schemas.microsoft.com/office/word/2023/wordml/word16du" xmlns:w16sdtdh="http://schemas.microsoft.com/office/word/2020/wordml/sdtdatahash" xmlns:w16se="http://schemas.microsoft.com/office/word/2015/wordml/symex" xmlns:wpg="http://schemas.microsoft.com/office/word/2010/wordprocessingGroup" xmlns:wpi="http://schemas.microsoft.com/office/word/2010/wordprocessingInk" xmlns:wne="http://schemas.microsoft.com/office/word/2006/wordml" xmlns:wps="http://schemas.microsoft.com/office/word/2010/wordprocessingShape" mc:Ignorable="w14 w15 w16se w16cid w16 w16cex w16sdtdh w16du wp14">
   <w:sdt>
     <w:sdtPr>
       <w:rPr>
@@ -1095,7 +933,7 @@
 </file>
 
 <file path=word/footer2.xml><?xml version="1.0" encoding="utf-8"?>
-<w:ftr xmlns:wpc="http://schemas.microsoft.com/office/word/2010/wordprocessingCanvas" xmlns:cx="http://schemas.microsoft.com/office/drawing/2014/chartex" xmlns:cx1="http://schemas.microsoft.com/office/drawing/2015/9/8/chartex" xmlns:cx2="http://schemas.microsoft.com/office/drawing/2015/10/21/chartex" xmlns:cx3="http://schemas.microsoft.com/office/drawing/2016/5/9/chartex" xmlns:cx4="http://schemas.microsoft.com/office/drawing/2016/5/10/chartex" xmlns:cx5="http://schemas.microsoft.com/office/drawing/2016/5/11/chartex" xmlns:cx6="http://schemas.microsoft.com/office/drawing/2016/5/12/chartex" xmlns:cx7="http://schemas.microsoft.com/office/drawing/2016/5/13/chartex" xmlns:cx8="http://schemas.microsoft.com/office/drawing/2016/5/14/chartex" xmlns:mc="http://schemas.openxmlformats.org/markup-compatibility/2006" xmlns:aink="http://schemas.microsoft.com/office/drawing/2016/ink" xmlns:am3d="http://schemas.microsoft.com/office/drawing/2017/model3d" xmlns:o="urn:schemas-microsoft-com:office:office" xmlns:oel="http://schemas.microsoft.com/office/2019/extlst" xmlns:r="http://schemas.openxmlformats.org/officeDocument/2006/relationships" xmlns:m="http://schemas.openxmlformats.org/officeDocument/2006/math" xmlns:v="urn:schemas-microsoft-com:vml" xmlns:wp14="http://schemas.microsoft.com/office/word/2010/wordprocessingDrawing" xmlns:wp="http://schemas.openxmlformats.org/drawingml/2006/wordprocessingDrawing" xmlns:w10="urn:schemas-microsoft-com:office:word" xmlns:w="http://schemas.openxmlformats.org/wordprocessingml/2006/main" xmlns:w14="http://schemas.microsoft.com/office/word/2010/wordml" xmlns:w15="http://schemas.microsoft.com/office/word/2012/wordml" xmlns:w16cex="http://schemas.microsoft.com/office/word/2018/wordml/cex" xmlns:w16cid="http://schemas.microsoft.com/office/word/2016/wordml/cid" xmlns:w16="http://schemas.microsoft.com/office/word/2018/wordml" xmlns:w16sdtdh="http://schemas.microsoft.com/office/word/2020/wordml/sdtdatahash" xmlns:w16se="http://schemas.microsoft.com/office/word/2015/wordml/symex" xmlns:wpg="http://schemas.microsoft.com/office/word/2010/wordprocessingGroup" xmlns:wpi="http://schemas.microsoft.com/office/word/2010/wordprocessingInk" xmlns:wne="http://schemas.microsoft.com/office/word/2006/wordml" xmlns:wps="http://schemas.microsoft.com/office/word/2010/wordprocessingShape" mc:Ignorable="w14 w15 w16se w16cid w16 w16cex w16sdtdh wp14">
+<w:ftr xmlns:wpc="http://schemas.microsoft.com/office/word/2010/wordprocessingCanvas" xmlns:cx="http://schemas.microsoft.com/office/drawing/2014/chartex" xmlns:cx1="http://schemas.microsoft.com/office/drawing/2015/9/8/chartex" xmlns:cx2="http://schemas.microsoft.com/office/drawing/2015/10/21/chartex" xmlns:cx3="http://schemas.microsoft.com/office/drawing/2016/5/9/chartex" xmlns:cx4="http://schemas.microsoft.com/office/drawing/2016/5/10/chartex" xmlns:cx5="http://schemas.microsoft.com/office/drawing/2016/5/11/chartex" xmlns:cx6="http://schemas.microsoft.com/office/drawing/2016/5/12/chartex" xmlns:cx7="http://schemas.microsoft.com/office/drawing/2016/5/13/chartex" xmlns:cx8="http://schemas.microsoft.com/office/drawing/2016/5/14/chartex" xmlns:mc="http://schemas.openxmlformats.org/markup-compatibility/2006" xmlns:aink="http://schemas.microsoft.com/office/drawing/2016/ink" xmlns:am3d="http://schemas.microsoft.com/office/drawing/2017/model3d" xmlns:o="urn:schemas-microsoft-com:office:office" xmlns:oel="http://schemas.microsoft.com/office/2019/extlst" xmlns:r="http://schemas.openxmlformats.org/officeDocument/2006/relationships" xmlns:m="http://schemas.openxmlformats.org/officeDocument/2006/math" xmlns:v="urn:schemas-microsoft-com:vml" xmlns:wp14="http://schemas.microsoft.com/office/word/2010/wordprocessingDrawing" xmlns:wp="http://schemas.openxmlformats.org/drawingml/2006/wordprocessingDrawing" xmlns:w10="urn:schemas-microsoft-com:office:word" xmlns:w="http://schemas.openxmlformats.org/wordprocessingml/2006/main" xmlns:w14="http://schemas.microsoft.com/office/word/2010/wordml" xmlns:w15="http://schemas.microsoft.com/office/word/2012/wordml" xmlns:w16cex="http://schemas.microsoft.com/office/word/2018/wordml/cex" xmlns:w16cid="http://schemas.microsoft.com/office/word/2016/wordml/cid" xmlns:w16="http://schemas.microsoft.com/office/word/2018/wordml" xmlns:w16du="http://schemas.microsoft.com/office/word/2023/wordml/word16du" xmlns:w16sdtdh="http://schemas.microsoft.com/office/word/2020/wordml/sdtdatahash" xmlns:w16se="http://schemas.microsoft.com/office/word/2015/wordml/symex" xmlns:wpg="http://schemas.microsoft.com/office/word/2010/wordprocessingGroup" xmlns:wpi="http://schemas.microsoft.com/office/word/2010/wordprocessingInk" xmlns:wne="http://schemas.microsoft.com/office/word/2006/wordml" xmlns:wps="http://schemas.microsoft.com/office/word/2010/wordprocessingShape" mc:Ignorable="w14 w15 w16se w16cid w16 w16cex w16sdtdh w16du wp14">
   <w:tbl>
     <w:tblPr>
       <w:tblStyle w:val="Tabellenraster"/>
@@ -1381,7 +1219,7 @@
 </file>
 
 <file path=word/footnotes.xml><?xml version="1.0" encoding="utf-8"?>
-<w:footnotes xmlns:wpc="http://schemas.microsoft.com/office/word/2010/wordprocessingCanvas" xmlns:cx="http://schemas.microsoft.com/office/drawing/2014/chartex" xmlns:cx1="http://schemas.microsoft.com/office/drawing/2015/9/8/chartex" xmlns:cx2="http://schemas.microsoft.com/office/drawing/2015/10/21/chartex" xmlns:cx3="http://schemas.microsoft.com/office/drawing/2016/5/9/chartex" xmlns:cx4="http://schemas.microsoft.com/office/drawing/2016/5/10/chartex" xmlns:cx5="http://schemas.microsoft.com/office/drawing/2016/5/11/chartex" xmlns:cx6="http://schemas.microsoft.com/office/drawing/2016/5/12/chartex" xmlns:cx7="http://schemas.microsoft.com/office/drawing/2016/5/13/chartex" xmlns:cx8="http://schemas.microsoft.com/office/drawing/2016/5/14/chartex" xmlns:mc="http://schemas.openxmlformats.org/markup-compatibility/2006" xmlns:aink="http://schemas.microsoft.com/office/drawing/2016/ink" xmlns:am3d="http://schemas.microsoft.com/office/drawing/2017/model3d" xmlns:o="urn:schemas-microsoft-com:office:office" xmlns:oel="http://schemas.microsoft.com/office/2019/extlst" xmlns:r="http://schemas.openxmlformats.org/officeDocument/2006/relationships" xmlns:m="http://schemas.openxmlformats.org/officeDocument/2006/math" xmlns:v="urn:schemas-microsoft-com:vml" xmlns:wp14="http://schemas.microsoft.com/office/word/2010/wordprocessingDrawing" xmlns:wp="http://schemas.openxmlformats.org/drawingml/2006/wordprocessingDrawing" xmlns:w10="urn:schemas-microsoft-com:office:word" xmlns:w="http://schemas.openxmlformats.org/wordprocessingml/2006/main" xmlns:w14="http://schemas.microsoft.com/office/word/2010/wordml" xmlns:w15="http://schemas.microsoft.com/office/word/2012/wordml" xmlns:w16cex="http://schemas.microsoft.com/office/word/2018/wordml/cex" xmlns:w16cid="http://schemas.microsoft.com/office/word/2016/wordml/cid" xmlns:w16="http://schemas.microsoft.com/office/word/2018/wordml" xmlns:w16sdtdh="http://schemas.microsoft.com/office/word/2020/wordml/sdtdatahash" xmlns:w16se="http://schemas.microsoft.com/office/word/2015/wordml/symex" xmlns:wpg="http://schemas.microsoft.com/office/word/2010/wordprocessingGroup" xmlns:wpi="http://schemas.microsoft.com/office/word/2010/wordprocessingInk" xmlns:wne="http://schemas.microsoft.com/office/word/2006/wordml" xmlns:wps="http://schemas.microsoft.com/office/word/2010/wordprocessingShape" mc:Ignorable="w14 w15 w16se w16cid w16 w16cex w16sdtdh wp14">
+<w:footnotes xmlns:wpc="http://schemas.microsoft.com/office/word/2010/wordprocessingCanvas" xmlns:cx="http://schemas.microsoft.com/office/drawing/2014/chartex" xmlns:cx1="http://schemas.microsoft.com/office/drawing/2015/9/8/chartex" xmlns:cx2="http://schemas.microsoft.com/office/drawing/2015/10/21/chartex" xmlns:cx3="http://schemas.microsoft.com/office/drawing/2016/5/9/chartex" xmlns:cx4="http://schemas.microsoft.com/office/drawing/2016/5/10/chartex" xmlns:cx5="http://schemas.microsoft.com/office/drawing/2016/5/11/chartex" xmlns:cx6="http://schemas.microsoft.com/office/drawing/2016/5/12/chartex" xmlns:cx7="http://schemas.microsoft.com/office/drawing/2016/5/13/chartex" xmlns:cx8="http://schemas.microsoft.com/office/drawing/2016/5/14/chartex" xmlns:mc="http://schemas.openxmlformats.org/markup-compatibility/2006" xmlns:aink="http://schemas.microsoft.com/office/drawing/2016/ink" xmlns:am3d="http://schemas.microsoft.com/office/drawing/2017/model3d" xmlns:o="urn:schemas-microsoft-com:office:office" xmlns:oel="http://schemas.microsoft.com/office/2019/extlst" xmlns:r="http://schemas.openxmlformats.org/officeDocument/2006/relationships" xmlns:m="http://schemas.openxmlformats.org/officeDocument/2006/math" xmlns:v="urn:schemas-microsoft-com:vml" xmlns:wp14="http://schemas.microsoft.com/office/word/2010/wordprocessingDrawing" xmlns:wp="http://schemas.openxmlformats.org/drawingml/2006/wordprocessingDrawing" xmlns:w10="urn:schemas-microsoft-com:office:word" xmlns:w="http://schemas.openxmlformats.org/wordprocessingml/2006/main" xmlns:w14="http://schemas.microsoft.com/office/word/2010/wordml" xmlns:w15="http://schemas.microsoft.com/office/word/2012/wordml" xmlns:w16cex="http://schemas.microsoft.com/office/word/2018/wordml/cex" xmlns:w16cid="http://schemas.microsoft.com/office/word/2016/wordml/cid" xmlns:w16="http://schemas.microsoft.com/office/word/2018/wordml" xmlns:w16du="http://schemas.microsoft.com/office/word/2023/wordml/word16du" xmlns:w16sdtdh="http://schemas.microsoft.com/office/word/2020/wordml/sdtdatahash" xmlns:w16se="http://schemas.microsoft.com/office/word/2015/wordml/symex" xmlns:wpg="http://schemas.microsoft.com/office/word/2010/wordprocessingGroup" xmlns:wpi="http://schemas.microsoft.com/office/word/2010/wordprocessingInk" xmlns:wne="http://schemas.microsoft.com/office/word/2006/wordml" xmlns:wps="http://schemas.microsoft.com/office/word/2010/wordprocessingShape" mc:Ignorable="w14 w15 w16se w16cid w16 w16cex w16sdtdh w16du wp14">
   <w:footnote w:type="separator" w:id="-1">
     <w:p>
       <w:pPr>
@@ -1406,7 +1244,7 @@
 </file>
 
 <file path=word/header1.xml><?xml version="1.0" encoding="utf-8"?>
-<w:hdr xmlns:wpc="http://schemas.microsoft.com/office/word/2010/wordprocessingCanvas" xmlns:cx="http://schemas.microsoft.com/office/drawing/2014/chartex" xmlns:cx1="http://schemas.microsoft.com/office/drawing/2015/9/8/chartex" xmlns:cx2="http://schemas.microsoft.com/office/drawing/2015/10/21/chartex" xmlns:cx3="http://schemas.microsoft.com/office/drawing/2016/5/9/chartex" xmlns:cx4="http://schemas.microsoft.com/office/drawing/2016/5/10/chartex" xmlns:cx5="http://schemas.microsoft.com/office/drawing/2016/5/11/chartex" xmlns:cx6="http://schemas.microsoft.com/office/drawing/2016/5/12/chartex" xmlns:cx7="http://schemas.microsoft.com/office/drawing/2016/5/13/chartex" xmlns:cx8="http://schemas.microsoft.com/office/drawing/2016/5/14/chartex" xmlns:mc="http://schemas.openxmlformats.org/markup-compatibility/2006" xmlns:aink="http://schemas.microsoft.com/office/drawing/2016/ink" xmlns:am3d="http://schemas.microsoft.com/office/drawing/2017/model3d" xmlns:o="urn:schemas-microsoft-com:office:office" xmlns:oel="http://schemas.microsoft.com/office/2019/extlst" xmlns:r="http://schemas.openxmlformats.org/officeDocument/2006/relationships" xmlns:m="http://schemas.openxmlformats.org/officeDocument/2006/math" xmlns:v="urn:schemas-microsoft-com:vml" xmlns:wp14="http://schemas.microsoft.com/office/word/2010/wordprocessingDrawing" xmlns:wp="http://schemas.openxmlformats.org/drawingml/2006/wordprocessingDrawing" xmlns:w10="urn:schemas-microsoft-com:office:word" xmlns:w="http://schemas.openxmlformats.org/wordprocessingml/2006/main" xmlns:w14="http://schemas.microsoft.com/office/word/2010/wordml" xmlns:w15="http://schemas.microsoft.com/office/word/2012/wordml" xmlns:w16cex="http://schemas.microsoft.com/office/word/2018/wordml/cex" xmlns:w16cid="http://schemas.microsoft.com/office/word/2016/wordml/cid" xmlns:w16="http://schemas.microsoft.com/office/word/2018/wordml" xmlns:w16sdtdh="http://schemas.microsoft.com/office/word/2020/wordml/sdtdatahash" xmlns:w16se="http://schemas.microsoft.com/office/word/2015/wordml/symex" xmlns:wpg="http://schemas.microsoft.com/office/word/2010/wordprocessingGroup" xmlns:wpi="http://schemas.microsoft.com/office/word/2010/wordprocessingInk" xmlns:wne="http://schemas.microsoft.com/office/word/2006/wordml" xmlns:wps="http://schemas.microsoft.com/office/word/2010/wordprocessingShape" mc:Ignorable="w14 w15 w16se w16cid w16 w16cex w16sdtdh wp14">
+<w:hdr xmlns:wpc="http://schemas.microsoft.com/office/word/2010/wordprocessingCanvas" xmlns:cx="http://schemas.microsoft.com/office/drawing/2014/chartex" xmlns:cx1="http://schemas.microsoft.com/office/drawing/2015/9/8/chartex" xmlns:cx2="http://schemas.microsoft.com/office/drawing/2015/10/21/chartex" xmlns:cx3="http://schemas.microsoft.com/office/drawing/2016/5/9/chartex" xmlns:cx4="http://schemas.microsoft.com/office/drawing/2016/5/10/chartex" xmlns:cx5="http://schemas.microsoft.com/office/drawing/2016/5/11/chartex" xmlns:cx6="http://schemas.microsoft.com/office/drawing/2016/5/12/chartex" xmlns:cx7="http://schemas.microsoft.com/office/drawing/2016/5/13/chartex" xmlns:cx8="http://schemas.microsoft.com/office/drawing/2016/5/14/chartex" xmlns:mc="http://schemas.openxmlformats.org/markup-compatibility/2006" xmlns:aink="http://schemas.microsoft.com/office/drawing/2016/ink" xmlns:am3d="http://schemas.microsoft.com/office/drawing/2017/model3d" xmlns:o="urn:schemas-microsoft-com:office:office" xmlns:oel="http://schemas.microsoft.com/office/2019/extlst" xmlns:r="http://schemas.openxmlformats.org/officeDocument/2006/relationships" xmlns:m="http://schemas.openxmlformats.org/officeDocument/2006/math" xmlns:v="urn:schemas-microsoft-com:vml" xmlns:wp14="http://schemas.microsoft.com/office/word/2010/wordprocessingDrawing" xmlns:wp="http://schemas.openxmlformats.org/drawingml/2006/wordprocessingDrawing" xmlns:w10="urn:schemas-microsoft-com:office:word" xmlns:w="http://schemas.openxmlformats.org/wordprocessingml/2006/main" xmlns:w14="http://schemas.microsoft.com/office/word/2010/wordml" xmlns:w15="http://schemas.microsoft.com/office/word/2012/wordml" xmlns:w16cex="http://schemas.microsoft.com/office/word/2018/wordml/cex" xmlns:w16cid="http://schemas.microsoft.com/office/word/2016/wordml/cid" xmlns:w16="http://schemas.microsoft.com/office/word/2018/wordml" xmlns:w16du="http://schemas.microsoft.com/office/word/2023/wordml/word16du" xmlns:w16sdtdh="http://schemas.microsoft.com/office/word/2020/wordml/sdtdatahash" xmlns:w16se="http://schemas.microsoft.com/office/word/2015/wordml/symex" xmlns:wpg="http://schemas.microsoft.com/office/word/2010/wordprocessingGroup" xmlns:wpi="http://schemas.microsoft.com/office/word/2010/wordprocessingInk" xmlns:wne="http://schemas.microsoft.com/office/word/2006/wordml" xmlns:wps="http://schemas.microsoft.com/office/word/2010/wordprocessingShape" mc:Ignorable="w14 w15 w16se w16cid w16 w16cex w16sdtdh w16du wp14">
   <w:p>
     <w:pPr>
       <w:pStyle w:val="KeinLeerraum"/>
@@ -1495,7 +1333,7 @@
 </file>
 
 <file path=word/numbering.xml><?xml version="1.0" encoding="utf-8"?>
-<w:numbering xmlns:wpc="http://schemas.microsoft.com/office/word/2010/wordprocessingCanvas" xmlns:cx="http://schemas.microsoft.com/office/drawing/2014/chartex" xmlns:cx1="http://schemas.microsoft.com/office/drawing/2015/9/8/chartex" xmlns:cx2="http://schemas.microsoft.com/office/drawing/2015/10/21/chartex" xmlns:cx3="http://schemas.microsoft.com/office/drawing/2016/5/9/chartex" xmlns:cx4="http://schemas.microsoft.com/office/drawing/2016/5/10/chartex" xmlns:cx5="http://schemas.microsoft.com/office/drawing/2016/5/11/chartex" xmlns:cx6="http://schemas.microsoft.com/office/drawing/2016/5/12/chartex" xmlns:cx7="http://schemas.microsoft.com/office/drawing/2016/5/13/chartex" xmlns:cx8="http://schemas.microsoft.com/office/drawing/2016/5/14/chartex" xmlns:mc="http://schemas.openxmlformats.org/markup-compatibility/2006" xmlns:aink="http://schemas.microsoft.com/office/drawing/2016/ink" xmlns:am3d="http://schemas.microsoft.com/office/drawing/2017/model3d" xmlns:o="urn:schemas-microsoft-com:office:office" xmlns:oel="http://schemas.microsoft.com/office/2019/extlst" xmlns:r="http://schemas.openxmlformats.org/officeDocument/2006/relationships" xmlns:m="http://schemas.openxmlformats.org/officeDocument/2006/math" xmlns:v="urn:schemas-microsoft-com:vml" xmlns:wp14="http://schemas.microsoft.com/office/word/2010/wordprocessingDrawing" xmlns:wp="http://schemas.openxmlformats.org/drawingml/2006/wordprocessingDrawing" xmlns:w10="urn:schemas-microsoft-com:office:word" xmlns:w="http://schemas.openxmlformats.org/wordprocessingml/2006/main" xmlns:w14="http://schemas.microsoft.com/office/word/2010/wordml" xmlns:w15="http://schemas.microsoft.com/office/word/2012/wordml" xmlns:w16cex="http://schemas.microsoft.com/office/word/2018/wordml/cex" xmlns:w16cid="http://schemas.microsoft.com/office/word/2016/wordml/cid" xmlns:w16="http://schemas.microsoft.com/office/word/2018/wordml" xmlns:w16sdtdh="http://schemas.microsoft.com/office/word/2020/wordml/sdtdatahash" xmlns:w16se="http://schemas.microsoft.com/office/word/2015/wordml/symex" xmlns:wpg="http://schemas.microsoft.com/office/word/2010/wordprocessingGroup" xmlns:wpi="http://schemas.microsoft.com/office/word/2010/wordprocessingInk" xmlns:wne="http://schemas.microsoft.com/office/word/2006/wordml" xmlns:wps="http://schemas.microsoft.com/office/word/2010/wordprocessingShape" mc:Ignorable="w14 w15 w16se w16cid w16 w16cex w16sdtdh wp14">
+<w:numbering xmlns:wpc="http://schemas.microsoft.com/office/word/2010/wordprocessingCanvas" xmlns:cx="http://schemas.microsoft.com/office/drawing/2014/chartex" xmlns:cx1="http://schemas.microsoft.com/office/drawing/2015/9/8/chartex" xmlns:cx2="http://schemas.microsoft.com/office/drawing/2015/10/21/chartex" xmlns:cx3="http://schemas.microsoft.com/office/drawing/2016/5/9/chartex" xmlns:cx4="http://schemas.microsoft.com/office/drawing/2016/5/10/chartex" xmlns:cx5="http://schemas.microsoft.com/office/drawing/2016/5/11/chartex" xmlns:cx6="http://schemas.microsoft.com/office/drawing/2016/5/12/chartex" xmlns:cx7="http://schemas.microsoft.com/office/drawing/2016/5/13/chartex" xmlns:cx8="http://schemas.microsoft.com/office/drawing/2016/5/14/chartex" xmlns:mc="http://schemas.openxmlformats.org/markup-compatibility/2006" xmlns:aink="http://schemas.microsoft.com/office/drawing/2016/ink" xmlns:am3d="http://schemas.microsoft.com/office/drawing/2017/model3d" xmlns:o="urn:schemas-microsoft-com:office:office" xmlns:oel="http://schemas.microsoft.com/office/2019/extlst" xmlns:r="http://schemas.openxmlformats.org/officeDocument/2006/relationships" xmlns:m="http://schemas.openxmlformats.org/officeDocument/2006/math" xmlns:v="urn:schemas-microsoft-com:vml" xmlns:wp14="http://schemas.microsoft.com/office/word/2010/wordprocessingDrawing" xmlns:wp="http://schemas.openxmlformats.org/drawingml/2006/wordprocessingDrawing" xmlns:w10="urn:schemas-microsoft-com:office:word" xmlns:w="http://schemas.openxmlformats.org/wordprocessingml/2006/main" xmlns:w14="http://schemas.microsoft.com/office/word/2010/wordml" xmlns:w15="http://schemas.microsoft.com/office/word/2012/wordml" xmlns:w16cex="http://schemas.microsoft.com/office/word/2018/wordml/cex" xmlns:w16cid="http://schemas.microsoft.com/office/word/2016/wordml/cid" xmlns:w16="http://schemas.microsoft.com/office/word/2018/wordml" xmlns:w16du="http://schemas.microsoft.com/office/word/2023/wordml/word16du" xmlns:w16sdtdh="http://schemas.microsoft.com/office/word/2020/wordml/sdtdatahash" xmlns:w16se="http://schemas.microsoft.com/office/word/2015/wordml/symex" xmlns:wpg="http://schemas.microsoft.com/office/word/2010/wordprocessingGroup" xmlns:wpi="http://schemas.microsoft.com/office/word/2010/wordprocessingInk" xmlns:wne="http://schemas.microsoft.com/office/word/2006/wordml" xmlns:wps="http://schemas.microsoft.com/office/word/2010/wordprocessingShape" mc:Ignorable="w14 w15 w16se w16cid w16 w16cex w16sdtdh w16du wp14">
   <w:abstractNum w:abstractNumId="0" w15:restartNumberingAfterBreak="0">
     <w:nsid w:val="FFFFFF88"/>
     <w:multiLevelType w:val="singleLevel"/>
@@ -5227,7 +5065,7 @@
 </file>
 
 <file path=word/styles.xml><?xml version="1.0" encoding="utf-8"?>
-<w:styles xmlns:mc="http://schemas.openxmlformats.org/markup-compatibility/2006" xmlns:r="http://schemas.openxmlformats.org/officeDocument/2006/relationships" xmlns:w="http://schemas.openxmlformats.org/wordprocessingml/2006/main" xmlns:w14="http://schemas.microsoft.com/office/word/2010/wordml" xmlns:w15="http://schemas.microsoft.com/office/word/2012/wordml" xmlns:w16cex="http://schemas.microsoft.com/office/word/2018/wordml/cex" xmlns:w16cid="http://schemas.microsoft.com/office/word/2016/wordml/cid" xmlns:w16="http://schemas.microsoft.com/office/word/2018/wordml" xmlns:w16sdtdh="http://schemas.microsoft.com/office/word/2020/wordml/sdtdatahash" xmlns:w16se="http://schemas.microsoft.com/office/word/2015/wordml/symex" mc:Ignorable="w14 w15 w16se w16cid w16 w16cex w16sdtdh">
+<w:styles xmlns:mc="http://schemas.openxmlformats.org/markup-compatibility/2006" xmlns:r="http://schemas.openxmlformats.org/officeDocument/2006/relationships" xmlns:w="http://schemas.openxmlformats.org/wordprocessingml/2006/main" xmlns:w14="http://schemas.microsoft.com/office/word/2010/wordml" xmlns:w15="http://schemas.microsoft.com/office/word/2012/wordml" xmlns:w16cex="http://schemas.microsoft.com/office/word/2018/wordml/cex" xmlns:w16cid="http://schemas.microsoft.com/office/word/2016/wordml/cid" xmlns:w16="http://schemas.microsoft.com/office/word/2018/wordml" xmlns:w16du="http://schemas.microsoft.com/office/word/2023/wordml/word16du" xmlns:w16sdtdh="http://schemas.microsoft.com/office/word/2020/wordml/sdtdatahash" xmlns:w16se="http://schemas.microsoft.com/office/word/2015/wordml/symex" mc:Ignorable="w14 w15 w16se w16cid w16 w16cex w16sdtdh w16du">
   <w:docDefaults>
     <w:rPrDefault>
       <w:rPr>
@@ -6363,6 +6201,10 @@
 </file>
 
 <file path=customXml/item1.xml><?xml version="1.0" encoding="utf-8"?>
+<b:Sources xmlns:b="http://schemas.openxmlformats.org/officeDocument/2006/bibliography" xmlns="http://schemas.openxmlformats.org/officeDocument/2006/bibliography" SelectedStyle="\APA.XSL" StyleName="APA"/>
+</file>
+
+<file path=customXml/item2.xml><?xml version="1.0" encoding="utf-8"?>
 <p:properties xmlns:p="http://schemas.microsoft.com/office/2006/metadata/properties" xmlns:xsi="http://www.w3.org/2001/XMLSchema-instance" xmlns:pc="http://schemas.microsoft.com/office/infopath/2007/PartnerControls">
   <documentManagement>
     <IconOverlay xmlns="http://schemas.microsoft.com/sharepoint/v4" xsi:nil="true"/>
@@ -6370,20 +6212,7 @@
 </p:properties>
 </file>
 
-<file path=customXml/item2.xml><?xml version="1.0" encoding="utf-8"?>
-<b:Sources xmlns:b="http://schemas.openxmlformats.org/officeDocument/2006/bibliography" xmlns="http://schemas.openxmlformats.org/officeDocument/2006/bibliography" SelectedStyle="\APA.XSL" StyleName="APA"/>
-</file>
-
 <file path=customXml/item3.xml><?xml version="1.0" encoding="utf-8"?>
-<?mso-contentType ?>
-<FormTemplates xmlns="http://schemas.microsoft.com/sharepoint/v3/contenttype/forms">
-  <Display>DocumentLibraryForm</Display>
-  <Edit>DocumentLibraryForm</Edit>
-  <New>DocumentLibraryForm</New>
-</FormTemplates>
-</file>
-
-<file path=customXml/item4.xml><?xml version="1.0" encoding="utf-8"?>
 <ct:contentTypeSchema xmlns:ct="http://schemas.microsoft.com/office/2006/metadata/contentType" xmlns:ma="http://schemas.microsoft.com/office/2006/metadata/properties/metaAttributes" ct:_="" ma:_="" ma:contentTypeName="Standard Document" ma:contentTypeID="0x0101003D18CFE4CE879945945E15174BB87C550100E0935AA47D3CA042AA37E2661AA1E6B1" ma:contentTypeVersion="10" ma:contentTypeDescription="Create a new document." ma:contentTypeScope="" ma:versionID="48340bb0b0114e49210d87bdc20d5cba">
   <xsd:schema xmlns:xsd="http://www.w3.org/2001/XMLSchema" xmlns:xs="http://www.w3.org/2001/XMLSchema" xmlns:p="http://schemas.microsoft.com/office/2006/metadata/properties" xmlns:ns2="http://schemas.microsoft.com/sharepoint/v4" targetNamespace="http://schemas.microsoft.com/office/2006/metadata/properties" ma:root="true" ma:fieldsID="167afc7dba9a593ec69834788605451a" ns2:_="">
     <xsd:import namespace="http://schemas.microsoft.com/sharepoint/v4"/>
@@ -6509,7 +6338,24 @@
 </ct:contentTypeSchema>
 </file>
 
+<file path=customXml/item4.xml><?xml version="1.0" encoding="utf-8"?>
+<?mso-contentType ?>
+<FormTemplates xmlns="http://schemas.microsoft.com/sharepoint/v3/contenttype/forms">
+  <Display>DocumentLibraryForm</Display>
+  <Edit>DocumentLibraryForm</Edit>
+  <New>DocumentLibraryForm</New>
+</FormTemplates>
+</file>
+
 <file path=customXml/itemProps1.xml><?xml version="1.0" encoding="utf-8"?>
+<ds:datastoreItem xmlns:ds="http://schemas.openxmlformats.org/officeDocument/2006/customXml" ds:itemID="{71DC1F61-2093-A941-B4E5-88B24D3FB899}">
+  <ds:schemaRefs>
+    <ds:schemaRef ds:uri="http://schemas.openxmlformats.org/officeDocument/2006/bibliography"/>
+  </ds:schemaRefs>
+</ds:datastoreItem>
+</file>
+
+<file path=customXml/itemProps2.xml><?xml version="1.0" encoding="utf-8"?>
 <ds:datastoreItem xmlns:ds="http://schemas.openxmlformats.org/officeDocument/2006/customXml" ds:itemID="{CB788C6B-0514-4C34-BAFE-6432DB978D91}">
   <ds:schemaRefs>
     <ds:schemaRef ds:uri="http://schemas.microsoft.com/office/2006/metadata/properties"/>
@@ -6519,23 +6365,7 @@
 </ds:datastoreItem>
 </file>
 
-<file path=customXml/itemProps2.xml><?xml version="1.0" encoding="utf-8"?>
-<ds:datastoreItem xmlns:ds="http://schemas.openxmlformats.org/officeDocument/2006/customXml" ds:itemID="{71DC1F61-2093-A941-B4E5-88B24D3FB899}">
-  <ds:schemaRefs>
-    <ds:schemaRef ds:uri="http://schemas.openxmlformats.org/officeDocument/2006/bibliography"/>
-  </ds:schemaRefs>
-</ds:datastoreItem>
-</file>
-
 <file path=customXml/itemProps3.xml><?xml version="1.0" encoding="utf-8"?>
-<ds:datastoreItem xmlns:ds="http://schemas.openxmlformats.org/officeDocument/2006/customXml" ds:itemID="{71F5DBE9-46BC-4288-8541-5A1A47FD370E}">
-  <ds:schemaRefs>
-    <ds:schemaRef ds:uri="http://schemas.microsoft.com/sharepoint/v3/contenttype/forms"/>
-  </ds:schemaRefs>
-</ds:datastoreItem>
-</file>
-
-<file path=customXml/itemProps4.xml><?xml version="1.0" encoding="utf-8"?>
 <ds:datastoreItem xmlns:ds="http://schemas.openxmlformats.org/officeDocument/2006/customXml" ds:itemID="{751D7AD9-D7E4-4735-BBA8-908989B5E41D}">
   <ds:schemaRefs>
     <ds:schemaRef ds:uri="http://schemas.microsoft.com/office/2006/metadata/contentType"/>
@@ -6551,4 +6381,12 @@
     <ds:schemaRef ds:uri="http://schemas.microsoft.com/internal/obd"/>
   </ds:schemaRefs>
 </ds:datastoreItem>
+</file>
+
+<file path=customXml/itemProps4.xml><?xml version="1.0" encoding="utf-8"?>
+<ds:datastoreItem xmlns:ds="http://schemas.openxmlformats.org/officeDocument/2006/customXml" ds:itemID="{71F5DBE9-46BC-4288-8541-5A1A47FD370E}">
+  <ds:schemaRefs>
+    <ds:schemaRef ds:uri="http://schemas.microsoft.com/sharepoint/v3/contenttype/forms"/>
+  </ds:schemaRefs>
+</ds:datastoreItem>
 </file>
</xml_diff>